<commit_message>
Circle Language Spec: Classes: * Class Commands: Invert images to make them visible on dimmed displays. * Move 'Classes Implemenation, Texts to Incorporate' from 'Circle Language Spec' to 'Circle Construct Drafts'.
</commit_message>
<xml_diff>
--- a/1.1. Circle Language Spec/03. Classes/3. Class Commands.docx
+++ b/1.1. Circle Language Spec/03. Classes/3. Class Commands.docx
@@ -21,7 +21,7 @@
           <w:bottom w:w="68" w:type="dxa"/>
           <w:right w:w="57" w:type="dxa"/>
         </w:tblCellMar>
-        <w:tblLook w:val="00BF" w:firstRow="1" w:lastRow="0" w:firstColumn="1" w:lastColumn="0" w:noHBand="0" w:noVBand="0"/>
+        <w:tblLook w:val="00A0" w:firstRow="1" w:lastRow="0" w:firstColumn="1" w:lastColumn="0" w:noHBand="0" w:noVBand="0"/>
       </w:tblPr>
       <w:tblGrid>
         <w:gridCol w:w="8630"/>
@@ -36,8 +36,6 @@
             <w:pPr>
               <w:pStyle w:val="Heading1"/>
             </w:pPr>
-            <w:bookmarkStart w:id="0" w:name="_GoBack"/>
-            <w:bookmarkEnd w:id="0"/>
             <w:r>
               <w:t>Circle Language Spec: Classes</w:t>
             </w:r>
@@ -226,11 +224,7 @@
         <w:t>A command is executed on an object.</w:t>
       </w:r>
     </w:p>
-    <w:p>
-      <w:pPr>
-        <w:pStyle w:val="Spacing"/>
-      </w:pPr>
-    </w:p>
+    <w:p/>
     <w:p>
       <w:pPr>
         <w:ind w:left="852"/>
@@ -241,9 +235,9 @@
         </w:rPr>
         <w:drawing>
           <wp:inline distT="0" distB="0" distL="0" distR="0">
-            <wp:extent cx="796925" cy="1025525"/>
-            <wp:effectExtent l="0" t="0" r="0" b="0"/>
-            <wp:docPr id="1" name="Picture 1"/>
+            <wp:extent cx="1295400" cy="1668145"/>
+            <wp:effectExtent l="0" t="0" r="0" b="8255"/>
+            <wp:docPr id="9" name="Picture 9"/>
             <wp:cNvGraphicFramePr>
               <a:graphicFrameLocks xmlns:a="http://schemas.openxmlformats.org/drawingml/2006/main" noChangeAspect="1"/>
             </wp:cNvGraphicFramePr>
@@ -251,7 +245,7 @@
               <a:graphicData uri="http://schemas.openxmlformats.org/drawingml/2006/picture">
                 <pic:pic xmlns:pic="http://schemas.openxmlformats.org/drawingml/2006/picture">
                   <pic:nvPicPr>
-                    <pic:cNvPr id="0" name="Picture 1"/>
+                    <pic:cNvPr id="0" name="Picture 2"/>
                     <pic:cNvPicPr>
                       <a:picLocks noChangeAspect="1" noChangeArrowheads="1"/>
                     </pic:cNvPicPr>
@@ -259,6 +253,15 @@
                   <pic:blipFill>
                     <a:blip r:embed="rId5">
                       <a:extLst>
+                        <a:ext uri="{BEBA8EAE-BF5A-486C-A8C5-ECC9F3942E4B}">
+                          <a14:imgProps xmlns:a14="http://schemas.microsoft.com/office/drawing/2010/main">
+                            <a14:imgLayer r:embed="rId6">
+                              <a14:imgEffect>
+                                <a14:brightnessContrast bright="-20000"/>
+                              </a14:imgEffect>
+                            </a14:imgLayer>
+                          </a14:imgProps>
+                        </a:ext>
                         <a:ext uri="{28A0092B-C50C-407E-A947-70E740481C1C}">
                           <a14:useLocalDpi xmlns:a14="http://schemas.microsoft.com/office/drawing/2010/main" val="0"/>
                         </a:ext>
@@ -272,7 +275,7 @@
                   <pic:spPr bwMode="auto">
                     <a:xfrm>
                       <a:off x="0" y="0"/>
-                      <a:ext cx="796925" cy="1025525"/>
+                      <a:ext cx="1295400" cy="1668145"/>
                     </a:xfrm>
                     <a:prstGeom prst="rect">
                       <a:avLst/>
@@ -289,11 +292,7 @@
         </w:drawing>
       </w:r>
     </w:p>
-    <w:p>
-      <w:pPr>
-        <w:pStyle w:val="Spacing"/>
-      </w:pPr>
-    </w:p>
+    <w:p/>
     <w:p>
       <w:r>
         <w:t xml:space="preserve">If a command definition does </w:t>
@@ -366,6 +365,7 @@
     </w:p>
     <w:p>
       <w:pPr>
+        <w:pStyle w:val="Spacing"/>
         <w:ind w:left="852"/>
       </w:pPr>
       <w:r>
@@ -374,82 +374,9 @@
         </w:rPr>
         <w:drawing>
           <wp:inline distT="0" distB="0" distL="0" distR="0">
-            <wp:extent cx="1560195" cy="1272540"/>
-            <wp:effectExtent l="0" t="0" r="0" b="0"/>
-            <wp:docPr id="2" name="Picture 2"/>
-            <wp:cNvGraphicFramePr>
-              <a:graphicFrameLocks xmlns:a="http://schemas.openxmlformats.org/drawingml/2006/main" noChangeAspect="1"/>
-            </wp:cNvGraphicFramePr>
-            <a:graphic xmlns:a="http://schemas.openxmlformats.org/drawingml/2006/main">
-              <a:graphicData uri="http://schemas.openxmlformats.org/drawingml/2006/picture">
-                <pic:pic xmlns:pic="http://schemas.openxmlformats.org/drawingml/2006/picture">
-                  <pic:nvPicPr>
-                    <pic:cNvPr id="0" name="Picture 2"/>
-                    <pic:cNvPicPr>
-                      <a:picLocks noChangeAspect="1" noChangeArrowheads="1"/>
-                    </pic:cNvPicPr>
-                  </pic:nvPicPr>
-                  <pic:blipFill>
-                    <a:blip r:embed="rId6">
-                      <a:extLst>
-                        <a:ext uri="{28A0092B-C50C-407E-A947-70E740481C1C}">
-                          <a14:useLocalDpi xmlns:a14="http://schemas.microsoft.com/office/drawing/2010/main" val="0"/>
-                        </a:ext>
-                      </a:extLst>
-                    </a:blip>
-                    <a:srcRect/>
-                    <a:stretch>
-                      <a:fillRect/>
-                    </a:stretch>
-                  </pic:blipFill>
-                  <pic:spPr bwMode="auto">
-                    <a:xfrm>
-                      <a:off x="0" y="0"/>
-                      <a:ext cx="1560195" cy="1272540"/>
-                    </a:xfrm>
-                    <a:prstGeom prst="rect">
-                      <a:avLst/>
-                    </a:prstGeom>
-                    <a:noFill/>
-                    <a:ln>
-                      <a:noFill/>
-                    </a:ln>
-                  </pic:spPr>
-                </pic:pic>
-              </a:graphicData>
-            </a:graphic>
-          </wp:inline>
-        </w:drawing>
-      </w:r>
-    </w:p>
-    <w:p>
-      <w:pPr>
-        <w:pStyle w:val="Spacing"/>
-      </w:pPr>
-    </w:p>
-    <w:p>
-      <w:r>
-        <w:t>When a parameter is added to the command, and the parameter does not have a class assigned to it yet, the following happens:</w:t>
-      </w:r>
-    </w:p>
-    <w:p>
-      <w:pPr>
-        <w:pStyle w:val="Spacing"/>
-      </w:pPr>
-    </w:p>
-    <w:p>
-      <w:pPr>
-        <w:ind w:left="852"/>
-      </w:pPr>
-      <w:r>
-        <w:rPr>
-          <w:noProof/>
-        </w:rPr>
-        <w:drawing>
-          <wp:inline distT="0" distB="0" distL="0" distR="0">
-            <wp:extent cx="1522730" cy="1214120"/>
-            <wp:effectExtent l="0" t="0" r="0" b="0"/>
-            <wp:docPr id="3" name="Picture 3"/>
+            <wp:extent cx="1750563" cy="1426957"/>
+            <wp:effectExtent l="0" t="0" r="2540" b="1905"/>
+            <wp:docPr id="10" name="Picture 10"/>
             <wp:cNvGraphicFramePr>
               <a:graphicFrameLocks xmlns:a="http://schemas.openxmlformats.org/drawingml/2006/main" noChangeAspect="1"/>
             </wp:cNvGraphicFramePr>
@@ -465,6 +392,15 @@
                   <pic:blipFill>
                     <a:blip r:embed="rId7">
                       <a:extLst>
+                        <a:ext uri="{BEBA8EAE-BF5A-486C-A8C5-ECC9F3942E4B}">
+                          <a14:imgProps xmlns:a14="http://schemas.microsoft.com/office/drawing/2010/main">
+                            <a14:imgLayer r:embed="rId8">
+                              <a14:imgEffect>
+                                <a14:brightnessContrast bright="-20000"/>
+                              </a14:imgEffect>
+                            </a14:imgLayer>
+                          </a14:imgProps>
+                        </a:ext>
                         <a:ext uri="{28A0092B-C50C-407E-A947-70E740481C1C}">
                           <a14:useLocalDpi xmlns:a14="http://schemas.microsoft.com/office/drawing/2010/main" val="0"/>
                         </a:ext>
@@ -478,7 +414,7 @@
                   <pic:spPr bwMode="auto">
                     <a:xfrm>
                       <a:off x="0" y="0"/>
-                      <a:ext cx="1522730" cy="1214120"/>
+                      <a:ext cx="1779724" cy="1450728"/>
                     </a:xfrm>
                     <a:prstGeom prst="rect">
                       <a:avLst/>
@@ -498,162 +434,12 @@
     <w:p>
       <w:pPr>
         <w:pStyle w:val="Spacing"/>
-      </w:pPr>
-    </w:p>
-    <w:p>
-      <w:r>
-        <w:t xml:space="preserve">Because the command definition got a parameter with no class assigned to </w:t>
-      </w:r>
-      <w:r>
-        <w:t>it</w:t>
-      </w:r>
-      <w:r>
-        <w:t>, the command immediat</w:t>
-      </w:r>
-      <w:r>
-        <w:t xml:space="preserve">ely becomes available from any object or class in the system. The command symbols inside the objects and the class are tied to the </w:t>
-      </w:r>
-      <w:proofErr w:type="spellStart"/>
-      <w:r>
-        <w:t>the</w:t>
-      </w:r>
-      <w:proofErr w:type="spellEnd"/>
-      <w:r>
-        <w:t xml:space="preserve"> definition, to indicate mutuality of definition.</w:t>
-      </w:r>
-      <w:r>
-        <w:t xml:space="preserve"> Immediately the </w:t>
-      </w:r>
-      <w:r>
-        <w:t>command</w:t>
-      </w:r>
-      <w:r>
-        <w:t xml:space="preserve"> is very present in the system, because it can be executed on any object.</w:t>
-      </w:r>
-    </w:p>
-    <w:p>
-      <w:pPr>
-        <w:pStyle w:val="Spacing"/>
-      </w:pPr>
-    </w:p>
-    <w:p>
-      <w:r>
-        <w:t xml:space="preserve">In theory, all the lines </w:t>
-      </w:r>
-      <w:r>
-        <w:t xml:space="preserve">between the squares </w:t>
-      </w:r>
-      <w:r>
-        <w:t xml:space="preserve">could have been drawn with a solid line. But the </w:t>
-      </w:r>
-      <w:r>
-        <w:rPr>
-          <w:i/>
-        </w:rPr>
-        <w:t xml:space="preserve">class </w:t>
-      </w:r>
-      <w:r>
-        <w:t xml:space="preserve">and the </w:t>
-      </w:r>
-      <w:r>
-        <w:rPr>
-          <w:i/>
-        </w:rPr>
-        <w:t xml:space="preserve">command </w:t>
-      </w:r>
-      <w:r>
-        <w:rPr>
-          <w:i/>
-        </w:rPr>
-        <w:t xml:space="preserve">definition </w:t>
-      </w:r>
-      <w:r>
-        <w:t xml:space="preserve">are tied together with a dashed line, </w:t>
-      </w:r>
-      <w:r>
-        <w:t>because it is a relation between structure elements</w:t>
-      </w:r>
-      <w:r>
-        <w:t>.</w:t>
-      </w:r>
-      <w:r>
-        <w:t xml:space="preserve"> </w:t>
-      </w:r>
-      <w:r>
-        <w:t xml:space="preserve">Now </w:t>
-      </w:r>
-      <w:r>
-        <w:t xml:space="preserve">all structure elements and their relations </w:t>
-      </w:r>
-      <w:r>
-        <w:t xml:space="preserve">are </w:t>
-      </w:r>
-      <w:r>
-        <w:t>drawn out with dashed lines. It’s more intuitive that way.</w:t>
-      </w:r>
-    </w:p>
-    <w:p>
-      <w:pPr>
-        <w:pStyle w:val="Spacing"/>
-      </w:pPr>
-    </w:p>
-    <w:p>
-      <w:r>
-        <w:t>I</w:t>
-      </w:r>
-      <w:r>
-        <w:t>f you assign a class to the parameter</w:t>
-      </w:r>
-      <w:r>
-        <w:t xml:space="preserve">, then the </w:t>
-      </w:r>
-      <w:r>
-        <w:t>command</w:t>
-      </w:r>
-      <w:r>
-        <w:t xml:space="preserve"> </w:t>
-      </w:r>
-      <w:r>
-        <w:t xml:space="preserve">will </w:t>
-      </w:r>
-      <w:r>
-        <w:t xml:space="preserve">only </w:t>
-      </w:r>
-      <w:r>
-        <w:t xml:space="preserve">be </w:t>
-      </w:r>
-      <w:r>
-        <w:t xml:space="preserve">available from objects of that class. The </w:t>
-      </w:r>
-      <w:r>
-        <w:t>command</w:t>
-      </w:r>
-      <w:r>
-        <w:t xml:space="preserve"> will also on</w:t>
-      </w:r>
-      <w:r>
-        <w:t xml:space="preserve">ly be visible inside </w:t>
-      </w:r>
-      <w:r>
-        <w:t xml:space="preserve">just </w:t>
-      </w:r>
-      <w:r>
-        <w:t>that class</w:t>
-      </w:r>
-      <w:r>
-        <w:t>,</w:t>
-      </w:r>
-      <w:r>
-        <w:t xml:space="preserve"> not </w:t>
-      </w:r>
-      <w:r>
-        <w:t xml:space="preserve">just </w:t>
-      </w:r>
-      <w:r>
-        <w:t>any class</w:t>
-      </w:r>
-      <w:r>
-        <w:t>.</w:t>
+        <w:ind w:left="852"/>
+      </w:pPr>
+    </w:p>
+    <w:p>
+      <w:r>
+        <w:t>When a parameter is added to the command, and the parameter does not have a class assigned to it yet, the following happens:</w:t>
       </w:r>
     </w:p>
     <w:p>
@@ -671,9 +457,9 @@
         </w:rPr>
         <w:drawing>
           <wp:inline distT="0" distB="0" distL="0" distR="0">
-            <wp:extent cx="1485900" cy="1179830"/>
-            <wp:effectExtent l="0" t="0" r="0" b="0"/>
-            <wp:docPr id="4" name="Picture 4"/>
+            <wp:extent cx="1784791" cy="1422459"/>
+            <wp:effectExtent l="0" t="0" r="6350" b="6350"/>
+            <wp:docPr id="11" name="Picture 11"/>
             <wp:cNvGraphicFramePr>
               <a:graphicFrameLocks xmlns:a="http://schemas.openxmlformats.org/drawingml/2006/main" noChangeAspect="1"/>
             </wp:cNvGraphicFramePr>
@@ -687,8 +473,17 @@
                     </pic:cNvPicPr>
                   </pic:nvPicPr>
                   <pic:blipFill>
-                    <a:blip r:embed="rId8">
+                    <a:blip r:embed="rId9">
                       <a:extLst>
+                        <a:ext uri="{BEBA8EAE-BF5A-486C-A8C5-ECC9F3942E4B}">
+                          <a14:imgProps xmlns:a14="http://schemas.microsoft.com/office/drawing/2010/main">
+                            <a14:imgLayer r:embed="rId10">
+                              <a14:imgEffect>
+                                <a14:brightnessContrast bright="-20000"/>
+                              </a14:imgEffect>
+                            </a14:imgLayer>
+                          </a14:imgProps>
+                        </a:ext>
                         <a:ext uri="{28A0092B-C50C-407E-A947-70E740481C1C}">
                           <a14:useLocalDpi xmlns:a14="http://schemas.microsoft.com/office/drawing/2010/main" val="0"/>
                         </a:ext>
@@ -702,7 +497,7 @@
                   <pic:spPr bwMode="auto">
                     <a:xfrm>
                       <a:off x="0" y="0"/>
-                      <a:ext cx="1485900" cy="1179830"/>
+                      <a:ext cx="1802737" cy="1436762"/>
                     </a:xfrm>
                     <a:prstGeom prst="rect">
                       <a:avLst/>
@@ -726,13 +521,158 @@
     </w:p>
     <w:p>
       <w:r>
-        <w:t xml:space="preserve">The connection between the class and the command definition is </w:t>
-      </w:r>
-      <w:r>
-        <w:t xml:space="preserve">now </w:t>
-      </w:r>
-      <w:r>
-        <w:t xml:space="preserve">crowded with two lines. The lines are merged together, to express the tight bond between the command parameter and the class command.  </w:t>
+        <w:t xml:space="preserve">Because the command definition got a parameter with no class assigned to </w:t>
+      </w:r>
+      <w:r>
+        <w:t>it</w:t>
+      </w:r>
+      <w:r>
+        <w:t>, the command immediat</w:t>
+      </w:r>
+      <w:r>
+        <w:t xml:space="preserve">ely becomes available from any object or class in the system. The command symbols inside the objects and the class are tied to the </w:t>
+      </w:r>
+      <w:proofErr w:type="spellStart"/>
+      <w:r>
+        <w:t>the</w:t>
+      </w:r>
+      <w:proofErr w:type="spellEnd"/>
+      <w:r>
+        <w:t xml:space="preserve"> definition, to indicate mutuality of definition.</w:t>
+      </w:r>
+      <w:r>
+        <w:t xml:space="preserve"> Immediately the </w:t>
+      </w:r>
+      <w:r>
+        <w:t>command</w:t>
+      </w:r>
+      <w:r>
+        <w:t xml:space="preserve"> is very present in the system, because it can be executed on any object.</w:t>
+      </w:r>
+    </w:p>
+    <w:p>
+      <w:pPr>
+        <w:pStyle w:val="Spacing"/>
+      </w:pPr>
+    </w:p>
+    <w:p>
+      <w:r>
+        <w:t xml:space="preserve">In theory, all the lines </w:t>
+      </w:r>
+      <w:r>
+        <w:t xml:space="preserve">between the squares </w:t>
+      </w:r>
+      <w:r>
+        <w:t xml:space="preserve">could have been drawn with a solid line. But the </w:t>
+      </w:r>
+      <w:r>
+        <w:rPr>
+          <w:i/>
+        </w:rPr>
+        <w:t xml:space="preserve">class </w:t>
+      </w:r>
+      <w:r>
+        <w:t xml:space="preserve">and the </w:t>
+      </w:r>
+      <w:r>
+        <w:rPr>
+          <w:i/>
+        </w:rPr>
+        <w:t xml:space="preserve">command </w:t>
+      </w:r>
+      <w:r>
+        <w:rPr>
+          <w:i/>
+        </w:rPr>
+        <w:t xml:space="preserve">definition </w:t>
+      </w:r>
+      <w:r>
+        <w:t xml:space="preserve">are tied together with a dashed line, </w:t>
+      </w:r>
+      <w:r>
+        <w:t>because it is a relation between structure elements</w:t>
+      </w:r>
+      <w:r>
+        <w:t>.</w:t>
+      </w:r>
+      <w:r>
+        <w:t xml:space="preserve"> </w:t>
+      </w:r>
+      <w:r>
+        <w:t xml:space="preserve">Now </w:t>
+      </w:r>
+      <w:r>
+        <w:t xml:space="preserve">all structure elements and their relations </w:t>
+      </w:r>
+      <w:r>
+        <w:t xml:space="preserve">are </w:t>
+      </w:r>
+      <w:r>
+        <w:t>drawn out with dashed lines. It’s more intuitive that way.</w:t>
+      </w:r>
+    </w:p>
+    <w:p>
+      <w:pPr>
+        <w:pStyle w:val="Spacing"/>
+      </w:pPr>
+    </w:p>
+    <w:p>
+      <w:r>
+        <w:t>I</w:t>
+      </w:r>
+      <w:r>
+        <w:t>f you assign a class to the parameter</w:t>
+      </w:r>
+      <w:r>
+        <w:t xml:space="preserve">, then the </w:t>
+      </w:r>
+      <w:r>
+        <w:t>command</w:t>
+      </w:r>
+      <w:r>
+        <w:t xml:space="preserve"> </w:t>
+      </w:r>
+      <w:r>
+        <w:t xml:space="preserve">will </w:t>
+      </w:r>
+      <w:r>
+        <w:t xml:space="preserve">only </w:t>
+      </w:r>
+      <w:r>
+        <w:t xml:space="preserve">be </w:t>
+      </w:r>
+      <w:r>
+        <w:t xml:space="preserve">available from objects of that class. The </w:t>
+      </w:r>
+      <w:r>
+        <w:t>command</w:t>
+      </w:r>
+      <w:r>
+        <w:t xml:space="preserve"> will also on</w:t>
+      </w:r>
+      <w:r>
+        <w:t xml:space="preserve">ly be visible inside </w:t>
+      </w:r>
+      <w:r>
+        <w:t xml:space="preserve">just </w:t>
+      </w:r>
+      <w:r>
+        <w:t>that class</w:t>
+      </w:r>
+      <w:r>
+        <w:t>,</w:t>
+      </w:r>
+      <w:r>
+        <w:t xml:space="preserve"> not </w:t>
+      </w:r>
+      <w:r>
+        <w:t xml:space="preserve">just </w:t>
+      </w:r>
+      <w:r>
+        <w:t>any class</w:t>
+      </w:r>
+      <w:r>
+        <w:t>.</w:t>
       </w:r>
     </w:p>
     <w:p>
@@ -750,9 +690,9 @@
         </w:rPr>
         <w:drawing>
           <wp:inline distT="0" distB="0" distL="0" distR="0">
-            <wp:extent cx="1492250" cy="1198880"/>
-            <wp:effectExtent l="0" t="0" r="0" b="0"/>
-            <wp:docPr id="5" name="Picture 5"/>
+            <wp:extent cx="1797711" cy="1427834"/>
+            <wp:effectExtent l="0" t="0" r="0" b="1270"/>
+            <wp:docPr id="12" name="Picture 12"/>
             <wp:cNvGraphicFramePr>
               <a:graphicFrameLocks xmlns:a="http://schemas.openxmlformats.org/drawingml/2006/main" noChangeAspect="1"/>
             </wp:cNvGraphicFramePr>
@@ -766,8 +706,17 @@
                     </pic:cNvPicPr>
                   </pic:nvPicPr>
                   <pic:blipFill>
-                    <a:blip r:embed="rId9">
+                    <a:blip r:embed="rId11">
                       <a:extLst>
+                        <a:ext uri="{BEBA8EAE-BF5A-486C-A8C5-ECC9F3942E4B}">
+                          <a14:imgProps xmlns:a14="http://schemas.microsoft.com/office/drawing/2010/main">
+                            <a14:imgLayer r:embed="rId12">
+                              <a14:imgEffect>
+                                <a14:brightnessContrast bright="-20000"/>
+                              </a14:imgEffect>
+                            </a14:imgLayer>
+                          </a14:imgProps>
+                        </a:ext>
                         <a:ext uri="{28A0092B-C50C-407E-A947-70E740481C1C}">
                           <a14:useLocalDpi xmlns:a14="http://schemas.microsoft.com/office/drawing/2010/main" val="0"/>
                         </a:ext>
@@ -781,7 +730,7 @@
                   <pic:spPr bwMode="auto">
                     <a:xfrm>
                       <a:off x="0" y="0"/>
-                      <a:ext cx="1492250" cy="1198880"/>
+                      <a:ext cx="1820897" cy="1446250"/>
                     </a:xfrm>
                     <a:prstGeom prst="rect">
                       <a:avLst/>
@@ -797,9 +746,6 @@
           </wp:inline>
         </w:drawing>
       </w:r>
-      <w:r>
-        <w:t xml:space="preserve"> </w:t>
-      </w:r>
     </w:p>
     <w:p>
       <w:pPr>
@@ -808,32 +754,13 @@
     </w:p>
     <w:p>
       <w:r>
-        <w:t>This also better expresses, that t</w:t>
-      </w:r>
-      <w:r>
-        <w:t xml:space="preserve">he two directions of the bidirectional relation between the </w:t>
-      </w:r>
-      <w:r>
-        <w:t>command</w:t>
-      </w:r>
-      <w:r>
-        <w:t xml:space="preserve"> a</w:t>
-      </w:r>
-      <w:r>
-        <w:t>nd the class are linked</w:t>
-      </w:r>
-      <w:r>
-        <w:t>.</w:t>
-      </w:r>
-    </w:p>
-    <w:p>
-      <w:pPr>
-        <w:pStyle w:val="Spacing"/>
-      </w:pPr>
-    </w:p>
-    <w:p>
-      <w:r>
-        <w:t>So in short, this:</w:t>
+        <w:t xml:space="preserve">The connection between the class and the command definition is </w:t>
+      </w:r>
+      <w:r>
+        <w:t xml:space="preserve">now </w:t>
+      </w:r>
+      <w:r>
+        <w:t xml:space="preserve">crowded with two lines. The lines are merged together, to express the tight bond between the command parameter and the class command.  </w:t>
       </w:r>
     </w:p>
     <w:p>
@@ -851,9 +778,9 @@
         </w:rPr>
         <w:drawing>
           <wp:inline distT="0" distB="0" distL="0" distR="0">
-            <wp:extent cx="1560195" cy="1272540"/>
-            <wp:effectExtent l="0" t="0" r="0" b="0"/>
-            <wp:docPr id="6" name="Picture 6"/>
+            <wp:extent cx="1828800" cy="1465071"/>
+            <wp:effectExtent l="0" t="0" r="0" b="1905"/>
+            <wp:docPr id="13" name="Picture 13"/>
             <wp:cNvGraphicFramePr>
               <a:graphicFrameLocks xmlns:a="http://schemas.openxmlformats.org/drawingml/2006/main" noChangeAspect="1"/>
             </wp:cNvGraphicFramePr>
@@ -867,8 +794,17 @@
                     </pic:cNvPicPr>
                   </pic:nvPicPr>
                   <pic:blipFill>
-                    <a:blip r:embed="rId6">
+                    <a:blip r:embed="rId13">
                       <a:extLst>
+                        <a:ext uri="{BEBA8EAE-BF5A-486C-A8C5-ECC9F3942E4B}">
+                          <a14:imgProps xmlns:a14="http://schemas.microsoft.com/office/drawing/2010/main">
+                            <a14:imgLayer r:embed="rId14">
+                              <a14:imgEffect>
+                                <a14:brightnessContrast bright="-20000"/>
+                              </a14:imgEffect>
+                            </a14:imgLayer>
+                          </a14:imgProps>
+                        </a:ext>
                         <a:ext uri="{28A0092B-C50C-407E-A947-70E740481C1C}">
                           <a14:useLocalDpi xmlns:a14="http://schemas.microsoft.com/office/drawing/2010/main" val="0"/>
                         </a:ext>
@@ -882,7 +818,7 @@
                   <pic:spPr bwMode="auto">
                     <a:xfrm>
                       <a:off x="0" y="0"/>
-                      <a:ext cx="1560195" cy="1272540"/>
+                      <a:ext cx="1838431" cy="1472787"/>
                     </a:xfrm>
                     <a:prstGeom prst="rect">
                       <a:avLst/>
@@ -898,6 +834,9 @@
           </wp:inline>
         </w:drawing>
       </w:r>
+      <w:r>
+        <w:t xml:space="preserve"> </w:t>
+      </w:r>
     </w:p>
     <w:p>
       <w:pPr>
@@ -906,7 +845,32 @@
     </w:p>
     <w:p>
       <w:r>
-        <w:t>When adding a parameter with a class, turns into this:</w:t>
+        <w:t>This also better expresses, that t</w:t>
+      </w:r>
+      <w:r>
+        <w:t xml:space="preserve">he two directions of the bidirectional relation between the </w:t>
+      </w:r>
+      <w:r>
+        <w:t>command</w:t>
+      </w:r>
+      <w:r>
+        <w:t xml:space="preserve"> a</w:t>
+      </w:r>
+      <w:r>
+        <w:t>nd the class are linked</w:t>
+      </w:r>
+      <w:r>
+        <w:t>.</w:t>
+      </w:r>
+    </w:p>
+    <w:p>
+      <w:pPr>
+        <w:pStyle w:val="Spacing"/>
+      </w:pPr>
+    </w:p>
+    <w:p>
+      <w:r>
+        <w:t>So in short, this:</w:t>
       </w:r>
     </w:p>
     <w:p>
@@ -924,9 +888,9 @@
         </w:rPr>
         <w:drawing>
           <wp:inline distT="0" distB="0" distL="0" distR="0">
-            <wp:extent cx="1489075" cy="1195705"/>
-            <wp:effectExtent l="0" t="0" r="0" b="0"/>
-            <wp:docPr id="7" name="Picture 7"/>
+            <wp:extent cx="1809241" cy="1474788"/>
+            <wp:effectExtent l="0" t="0" r="635" b="0"/>
+            <wp:docPr id="14" name="Picture 14"/>
             <wp:cNvGraphicFramePr>
               <a:graphicFrameLocks xmlns:a="http://schemas.openxmlformats.org/drawingml/2006/main" noChangeAspect="1"/>
             </wp:cNvGraphicFramePr>
@@ -940,8 +904,17 @@
                     </pic:cNvPicPr>
                   </pic:nvPicPr>
                   <pic:blipFill>
-                    <a:blip r:embed="rId9">
+                    <a:blip r:embed="rId7">
                       <a:extLst>
+                        <a:ext uri="{BEBA8EAE-BF5A-486C-A8C5-ECC9F3942E4B}">
+                          <a14:imgProps xmlns:a14="http://schemas.microsoft.com/office/drawing/2010/main">
+                            <a14:imgLayer r:embed="rId8">
+                              <a14:imgEffect>
+                                <a14:brightnessContrast bright="-20000"/>
+                              </a14:imgEffect>
+                            </a14:imgLayer>
+                          </a14:imgProps>
+                        </a:ext>
                         <a:ext uri="{28A0092B-C50C-407E-A947-70E740481C1C}">
                           <a14:useLocalDpi xmlns:a14="http://schemas.microsoft.com/office/drawing/2010/main" val="0"/>
                         </a:ext>
@@ -955,7 +928,94 @@
                   <pic:spPr bwMode="auto">
                     <a:xfrm>
                       <a:off x="0" y="0"/>
-                      <a:ext cx="1489075" cy="1195705"/>
+                      <a:ext cx="1833541" cy="1494596"/>
+                    </a:xfrm>
+                    <a:prstGeom prst="rect">
+                      <a:avLst/>
+                    </a:prstGeom>
+                    <a:noFill/>
+                    <a:ln>
+                      <a:noFill/>
+                    </a:ln>
+                  </pic:spPr>
+                </pic:pic>
+              </a:graphicData>
+            </a:graphic>
+          </wp:inline>
+        </w:drawing>
+      </w:r>
+    </w:p>
+    <w:p>
+      <w:pPr>
+        <w:pStyle w:val="Spacing"/>
+      </w:pPr>
+    </w:p>
+    <w:p>
+      <w:r>
+        <w:t>When adding a parameter w</w:t>
+      </w:r>
+      <w:bookmarkStart w:id="0" w:name="_GoBack"/>
+      <w:bookmarkEnd w:id="0"/>
+      <w:r>
+        <w:t>ith a class, turns into this:</w:t>
+      </w:r>
+    </w:p>
+    <w:p>
+      <w:pPr>
+        <w:pStyle w:val="Spacing"/>
+      </w:pPr>
+    </w:p>
+    <w:p>
+      <w:pPr>
+        <w:ind w:left="852"/>
+      </w:pPr>
+      <w:r>
+        <w:rPr>
+          <w:noProof/>
+        </w:rPr>
+        <w:drawing>
+          <wp:inline distT="0" distB="0" distL="0" distR="0">
+            <wp:extent cx="1806734" cy="1447393"/>
+            <wp:effectExtent l="0" t="0" r="3175" b="635"/>
+            <wp:docPr id="15" name="Picture 15"/>
+            <wp:cNvGraphicFramePr>
+              <a:graphicFrameLocks xmlns:a="http://schemas.openxmlformats.org/drawingml/2006/main" noChangeAspect="1"/>
+            </wp:cNvGraphicFramePr>
+            <a:graphic xmlns:a="http://schemas.openxmlformats.org/drawingml/2006/main">
+              <a:graphicData uri="http://schemas.openxmlformats.org/drawingml/2006/picture">
+                <pic:pic xmlns:pic="http://schemas.openxmlformats.org/drawingml/2006/picture">
+                  <pic:nvPicPr>
+                    <pic:cNvPr id="0" name="Picture 8"/>
+                    <pic:cNvPicPr>
+                      <a:picLocks noChangeAspect="1" noChangeArrowheads="1"/>
+                    </pic:cNvPicPr>
+                  </pic:nvPicPr>
+                  <pic:blipFill>
+                    <a:blip r:embed="rId13">
+                      <a:extLst>
+                        <a:ext uri="{BEBA8EAE-BF5A-486C-A8C5-ECC9F3942E4B}">
+                          <a14:imgProps xmlns:a14="http://schemas.microsoft.com/office/drawing/2010/main">
+                            <a14:imgLayer r:embed="rId14">
+                              <a14:imgEffect>
+                                <a14:brightnessContrast bright="-20000"/>
+                              </a14:imgEffect>
+                            </a14:imgLayer>
+                          </a14:imgProps>
+                        </a:ext>
+                        <a:ext uri="{28A0092B-C50C-407E-A947-70E740481C1C}">
+                          <a14:useLocalDpi xmlns:a14="http://schemas.microsoft.com/office/drawing/2010/main" val="0"/>
+                        </a:ext>
+                      </a:extLst>
+                    </a:blip>
+                    <a:srcRect/>
+                    <a:stretch>
+                      <a:fillRect/>
+                    </a:stretch>
+                  </pic:blipFill>
+                  <pic:spPr bwMode="auto">
+                    <a:xfrm>
+                      <a:off x="0" y="0"/>
+                      <a:ext cx="1834462" cy="1469606"/>
                     </a:xfrm>
                     <a:prstGeom prst="rect">
                       <a:avLst/>
@@ -1694,9 +1754,15 @@
   </w:style>
   <w:style w:type="character" w:default="1" w:styleId="DefaultParagraphFont">
     <w:name w:val="Default Paragraph Font"/>
+    <w:uiPriority w:val="1"/>
+    <w:semiHidden/>
+    <w:unhideWhenUsed/>
   </w:style>
   <w:style w:type="table" w:default="1" w:styleId="TableNormal">
     <w:name w:val="Normal Table"/>
+    <w:uiPriority w:val="99"/>
+    <w:semiHidden/>
+    <w:unhideWhenUsed/>
     <w:tblPr>
       <w:tblInd w:w="0" w:type="dxa"/>
       <w:tblCellMar>
@@ -1709,6 +1775,9 @@
   </w:style>
   <w:style w:type="numbering" w:default="1" w:styleId="NoList">
     <w:name w:val="No List"/>
+    <w:uiPriority w:val="99"/>
+    <w:semiHidden/>
+    <w:unhideWhenUsed/>
   </w:style>
   <w:style w:type="character" w:customStyle="1" w:styleId="Style6pt">
     <w:name w:val="Style 6 pt"/>

</xml_diff>